<commit_message>
Poster and Research paper done
</commit_message>
<xml_diff>
--- a/Research_Proposal.docx
+++ b/Research_Proposal.docx
@@ -39,10 +39,7 @@
         <w:jc w:val="both"/>
       </w:pPr>
       <w:r>
-        <w:t>It would not be challenging when a second-grade child tries to draw a simple curve, such as a parabola, for the first time (assuming she knows how to draw simple strokes)</w:t>
-      </w:r>
-      <w:r>
-        <w:t>. The same child when asked to draw the same curve in a different scale or orientation after she has been taught how to draw that particular curve, should be easy like the previous task. But when the same tasks are given to a robot it is difficult and the algorithms used now by industries are very basic and rudimentary.</w:t>
+        <w:t>Many stationary tasks performed by humans are accomplished using our hands. Similarly, there is a high demand and scope for manipulators and robotic arms in today's world. Many of today's industrial tasks, such as packaging, manufacturing flow-chains, and tedious, unsafe, and repetitive tasks, are performed by manipulators, specifically robotic arms. The scope of these manipulators is not only focused on industrial lines; a very simple example would be the tasks done in our kitchens and laboratories, where hazardous chemicals and corrosive acids are handled very frequently. However, in these areas, the development of manipulators is not very impressive due to the intricate nature of the tasks, which require complex force control and position control compared to the simpler industrial tasks.</w:t>
       </w:r>
     </w:p>
     <w:p>
@@ -51,13 +48,23 @@
         <w:jc w:val="both"/>
       </w:pPr>
       <w:r>
-        <w:t xml:space="preserve">Our research </w:t>
-      </w:r>
-      <w:r>
-        <w:t>addresses</w:t>
-      </w:r>
-      <w:r>
-        <w:t xml:space="preserve"> this challenge by focusing on the concept of generalization in robotics. Generalization refers to a robot’s ability to apply learned skills or knowledge to new tasks, situations, or environments that it has not previously encountered. Achieving generalization in robotics is a significant challenge due to the complexity and variability of real-world environments. However, it is a crucial step toward creating robots that can operate effectively in a wide range of tasks and settings.</w:t>
+        <w:t xml:space="preserve">In this research internship, I have been given a project that represents a small step in the direction of building and controlling manipulators to perform intricate tasks. Here, I need to use force control and/or position control to make </w:t>
+      </w:r>
+      <w:proofErr w:type="spellStart"/>
+      <w:r>
+        <w:t>OpenManipulatorX</w:t>
+      </w:r>
+      <w:proofErr w:type="spellEnd"/>
+      <w:r>
+        <w:t xml:space="preserve"> (a very popular robotic arm used for educational purposes) close the cap of a bottle or a marker. To achieve this, I will be using the concepts of configuration space, manipulator Jacobian, force control, forward kinematics, and inverse kinematics. Additionally, I will be utilizing computer vision with the help of OpenCV to determine the position (x, y) of the bottle or pen's cap in the configuration space. In order to operate the </w:t>
+      </w:r>
+      <w:proofErr w:type="spellStart"/>
+      <w:r>
+        <w:t>OpenManipulatorX</w:t>
+      </w:r>
+      <w:proofErr w:type="spellEnd"/>
+      <w:r>
+        <w:t>, I need to learn all of these concepts along with gaining fluent knowledge of Python and the ROS framework. ROS is a flexible and powerful open-source framework designed for robotics software development, which I need to master to complete the project.</w:t>
       </w:r>
     </w:p>
     <w:p>
@@ -66,7 +73,15 @@
         <w:jc w:val="both"/>
       </w:pPr>
       <w:r>
-        <w:t>We propose to develop a more advanced generalization algorithm for a 2R manipulator, a robotic arm that is one of the most versatile special purpose machines (SPMs) used in industries. This algorithm will enable the 2R manipulator to cut shapes out of given materials, such as wood, metal, or Styrofoam sheets, in any orientation and dimension once it has been taught to cut a specific shape in a particular dimension and orientation.</w:t>
+        <w:t xml:space="preserve">Once the task is accomplished, I need to </w:t>
+      </w:r>
+      <w:proofErr w:type="spellStart"/>
+      <w:r>
+        <w:t>analyze</w:t>
+      </w:r>
+      <w:proofErr w:type="spellEnd"/>
+      <w:r>
+        <w:t xml:space="preserve"> the trends observed from the end-effector force and position versus time graph. If the trends show the expected output, we can conclude that our manipulator is functioning perfectly. This research project will significantly contribute to the robotics community by paving the way for future developments in building manipulators capable of performing intricate tasks, such as the one demonstrated in my project.</w:t>
       </w:r>
     </w:p>
     <w:p>
@@ -75,43 +90,16 @@
         <w:jc w:val="both"/>
       </w:pPr>
       <w:r>
-        <w:t xml:space="preserve">To conserve resources, we will first build </w:t>
-      </w:r>
-      <w:r>
-        <w:t>and simulate the algorithm</w:t>
-      </w:r>
-      <w:r>
-        <w:t xml:space="preserve"> in a software environment using NVIDIA Isaac Sim</w:t>
-      </w:r>
-      <w:r>
-        <w:t>. This extensible robotics simulation platform</w:t>
-      </w:r>
-      <w:r>
-        <w:t xml:space="preserve"> provides a faster, better way to design, test, and train AI-based robots. Once the simulation is successful for simple geometrical shapes, we will implement it on the 2R manipulator using the Robot Operating System (ROS), a flexible framework of tools, libraries, and software that aids robot software development. This implementation will require knowledge of Python and</w:t>
-      </w:r>
-      <w:r>
-        <w:t>, occasionally,</w:t>
-      </w:r>
-      <w:r>
-        <w:t xml:space="preserve"> C++ programming languages.</w:t>
-      </w:r>
-    </w:p>
-    <w:p>
-      <w:pPr>
-        <w:pStyle w:val="NormalWeb"/>
-        <w:jc w:val="both"/>
-      </w:pPr>
-      <w:r>
-        <w:t>The successful implementation of this research will revolutionize industries by saving significant amounts of capital, energy, money, and time. It will enable robots to perform tasks with the same ease as a child drawing a curve, thereby bringing us one step closer to creating robots that can operate effectively in a wide range of tasks and settings. This research proposal serves as a roadmap for this exciting journey towards achieving generalization in robotics. We look forward to the potential breakthroughs and contributions this research will bring to the field of robotics and beyond</w:t>
-      </w:r>
-      <w:r>
-        <w:t>.</w:t>
-      </w:r>
-    </w:p>
-    <w:p>
-      <w:pPr>
-        <w:pStyle w:val="NormalWeb"/>
-      </w:pPr>
+        <w:t xml:space="preserve">This research internship not only aims to solve a specific problem but also aspires to advance the field of robotics. By successfully implementing force and position control in the </w:t>
+      </w:r>
+      <w:proofErr w:type="spellStart"/>
+      <w:r>
+        <w:t>OpenManipulatorX</w:t>
+      </w:r>
+      <w:proofErr w:type="spellEnd"/>
+      <w:r>
+        <w:t>, we can demonstrate the potential for robotic arms to handle complex and delicate tasks. This will ultimately lead to more sophisticated and versatile robotic systems, capable of operating in a variety of environments and applications, thereby revolutionizing industries and improving safety and efficiency in numerous fields.</w:t>
+      </w:r>
     </w:p>
     <w:p>
       <w:pPr>

</xml_diff>